<commit_message>
Fixed Condition Class Table Caption
changed 5.9" to 4.9"

	modified:   _MHW/Montane Hardwood Draft Description.docx
	modified:   _OCFW/Oak-Conifer Forest and Woodland Draft Description.docx
	modified:   _RFR/RFR Draft Description.docx
	modified:   _SMC/Sierran Mixed Conifer Draft Description.docx
</commit_message>
<xml_diff>
--- a/_MHW/Montane Hardwood Draft Description.docx
+++ b/_MHW/Montane Hardwood Draft Description.docx
@@ -384,7 +384,6 @@
         </w:rPr>
         <w:t xml:space="preserve">0 m. Where trees are closely spaced, crowns may close but seldom overlap. Living crowns on mature </w:t>
       </w:r>
-      <w:proofErr w:type="spellStart"/>
       <w:r>
         <w:rPr>
           <w:rFonts w:eastAsiaTheme="minorEastAsia" w:cs="Times"/>
@@ -393,9 +392,53 @@
           <w:szCs w:val="24"/>
           <w:lang w:eastAsia="ja-JP"/>
         </w:rPr>
-        <w:t>Quercus</w:t>
-      </w:r>
-      <w:proofErr w:type="spellEnd"/>
+        <w:t>Quercus chrysolepis</w:t>
+      </w:r>
+      <w:r>
+        <w:rPr>
+          <w:rFonts w:eastAsiaTheme="minorEastAsia" w:cs="Times"/>
+          <w:noProof w:val="0"/>
+          <w:szCs w:val="24"/>
+          <w:lang w:eastAsia="ja-JP"/>
+        </w:rPr>
+        <w:t xml:space="preserve"> </w:t>
+      </w:r>
+      <w:r>
+        <w:rPr>
+          <w:rFonts w:eastAsiaTheme="minorEastAsia" w:cs="Times"/>
+          <w:noProof w:val="0"/>
+          <w:szCs w:val="24"/>
+          <w:lang w:eastAsia="ja-JP"/>
+        </w:rPr>
+        <w:t xml:space="preserve">occupy about 60% </w:t>
+      </w:r>
+      <w:r>
+        <w:rPr>
+          <w:rFonts w:eastAsiaTheme="minorEastAsia" w:cs="Times"/>
+          <w:noProof w:val="0"/>
+          <w:szCs w:val="24"/>
+          <w:lang w:eastAsia="ja-JP"/>
+        </w:rPr>
+        <w:t>of the bol</w:t>
+      </w:r>
+      <w:r>
+        <w:rPr>
+          <w:rFonts w:eastAsiaTheme="minorEastAsia" w:cs="Times"/>
+          <w:noProof w:val="0"/>
+          <w:szCs w:val="24"/>
+          <w:lang w:eastAsia="ja-JP"/>
+        </w:rPr>
+        <w:t xml:space="preserve">e on typical sites and up to 80% </w:t>
+      </w:r>
+      <w:r>
+        <w:rPr>
+          <w:rFonts w:eastAsiaTheme="minorEastAsia" w:cs="Times"/>
+          <w:noProof w:val="0"/>
+          <w:szCs w:val="24"/>
+          <w:lang w:eastAsia="ja-JP"/>
+        </w:rPr>
+        <w:t xml:space="preserve">on poor sites. On rocky summits, </w:t>
+      </w:r>
       <w:r>
         <w:rPr>
           <w:rFonts w:eastAsiaTheme="minorEastAsia" w:cs="Times"/>
@@ -404,9 +447,8 @@
           <w:szCs w:val="24"/>
           <w:lang w:eastAsia="ja-JP"/>
         </w:rPr>
-        <w:t xml:space="preserve"> </w:t>
-      </w:r>
-      <w:proofErr w:type="spellStart"/>
+        <w:t>Q.</w:t>
+      </w:r>
       <w:r>
         <w:rPr>
           <w:rFonts w:eastAsiaTheme="minorEastAsia" w:cs="Times"/>
@@ -415,86 +457,8 @@
           <w:szCs w:val="24"/>
           <w:lang w:eastAsia="ja-JP"/>
         </w:rPr>
-        <w:t>chrysolepis</w:t>
-      </w:r>
-      <w:proofErr w:type="spellEnd"/>
-      <w:r>
-        <w:rPr>
-          <w:rFonts w:eastAsiaTheme="minorEastAsia" w:cs="Times"/>
-          <w:noProof w:val="0"/>
-          <w:szCs w:val="24"/>
-          <w:lang w:eastAsia="ja-JP"/>
-        </w:rPr>
-        <w:t xml:space="preserve"> </w:t>
-      </w:r>
-      <w:r>
-        <w:rPr>
-          <w:rFonts w:eastAsiaTheme="minorEastAsia" w:cs="Times"/>
-          <w:noProof w:val="0"/>
-          <w:szCs w:val="24"/>
-          <w:lang w:eastAsia="ja-JP"/>
-        </w:rPr>
-        <w:t xml:space="preserve">occupy about 60% </w:t>
-      </w:r>
-      <w:r>
-        <w:rPr>
-          <w:rFonts w:eastAsiaTheme="minorEastAsia" w:cs="Times"/>
-          <w:noProof w:val="0"/>
-          <w:szCs w:val="24"/>
-          <w:lang w:eastAsia="ja-JP"/>
-        </w:rPr>
-        <w:t>of the bol</w:t>
-      </w:r>
-      <w:r>
-        <w:rPr>
-          <w:rFonts w:eastAsiaTheme="minorEastAsia" w:cs="Times"/>
-          <w:noProof w:val="0"/>
-          <w:szCs w:val="24"/>
-          <w:lang w:eastAsia="ja-JP"/>
-        </w:rPr>
-        <w:t xml:space="preserve">e on typical sites and up to 80% </w:t>
-      </w:r>
-      <w:r>
-        <w:rPr>
-          <w:rFonts w:eastAsiaTheme="minorEastAsia" w:cs="Times"/>
-          <w:noProof w:val="0"/>
-          <w:szCs w:val="24"/>
-          <w:lang w:eastAsia="ja-JP"/>
-        </w:rPr>
-        <w:t xml:space="preserve">on poor sites. On rocky summits, </w:t>
-      </w:r>
-      <w:r>
-        <w:rPr>
-          <w:rFonts w:eastAsiaTheme="minorEastAsia" w:cs="Times"/>
-          <w:i/>
-          <w:noProof w:val="0"/>
-          <w:szCs w:val="24"/>
-          <w:lang w:eastAsia="ja-JP"/>
-        </w:rPr>
-        <w:t>Q.</w:t>
-      </w:r>
-      <w:r>
-        <w:rPr>
-          <w:rFonts w:eastAsiaTheme="minorEastAsia" w:cs="Times"/>
-          <w:i/>
-          <w:noProof w:val="0"/>
-          <w:szCs w:val="24"/>
-          <w:lang w:eastAsia="ja-JP"/>
-        </w:rPr>
-        <w:t xml:space="preserve"> </w:t>
-      </w:r>
-      <w:proofErr w:type="spellStart"/>
-      <w:r>
-        <w:rPr>
-          <w:rFonts w:eastAsiaTheme="minorEastAsia" w:cs="Times"/>
-          <w:i/>
-          <w:noProof w:val="0"/>
-          <w:szCs w:val="24"/>
-          <w:lang w:eastAsia="ja-JP"/>
-        </w:rPr>
-        <w:t>chrysolepis</w:t>
-      </w:r>
-      <w:proofErr w:type="spellEnd"/>
+        <w:t xml:space="preserve"> chrysolepis</w:t>
+      </w:r>
       <w:r>
         <w:rPr>
           <w:rFonts w:eastAsiaTheme="minorEastAsia" w:cs="Times"/>
@@ -717,9 +681,95 @@
           <w:szCs w:val="24"/>
           <w:lang w:eastAsia="ja-JP"/>
         </w:rPr>
+        <w:t xml:space="preserve"> chrysolepis</w:t>
+      </w:r>
+      <w:r>
+        <w:rPr>
+          <w:rFonts w:eastAsiaTheme="minorEastAsia" w:cs="Times"/>
+          <w:noProof w:val="0"/>
+          <w:szCs w:val="24"/>
+          <w:lang w:eastAsia="ja-JP"/>
+        </w:rPr>
+        <w:t xml:space="preserve"> and scattered old-growth </w:t>
+      </w:r>
+      <w:r>
+        <w:rPr>
+          <w:rFonts w:eastAsiaTheme="minorEastAsia" w:cs="Times"/>
+          <w:i/>
+          <w:noProof w:val="0"/>
+          <w:szCs w:val="24"/>
+          <w:lang w:eastAsia="ja-JP"/>
+        </w:rPr>
+        <w:t xml:space="preserve">Pseudotsuga </w:t>
+      </w:r>
+      <w:r>
+        <w:rPr>
+          <w:rFonts w:eastAsiaTheme="minorEastAsia" w:cs="Times"/>
+          <w:i/>
+          <w:noProof w:val="0"/>
+          <w:szCs w:val="24"/>
+          <w:lang w:eastAsia="ja-JP"/>
+        </w:rPr>
+        <w:t>menziesii</w:t>
+      </w:r>
+      <w:r>
+        <w:rPr>
+          <w:rFonts w:eastAsiaTheme="minorEastAsia" w:cs="Times"/>
+          <w:i/>
+          <w:noProof w:val="0"/>
+          <w:szCs w:val="24"/>
+          <w:lang w:eastAsia="ja-JP"/>
+        </w:rPr>
+        <w:t>.</w:t>
+      </w:r>
+      <w:r>
+        <w:rPr>
+          <w:rFonts w:eastAsiaTheme="minorEastAsia" w:cs="Times"/>
+          <w:noProof w:val="0"/>
+          <w:szCs w:val="24"/>
+          <w:lang w:eastAsia="ja-JP"/>
+        </w:rPr>
+        <w:t xml:space="preserve"> Elsewhere, higher elevation dominant associates are </w:t>
+      </w:r>
+      <w:r>
+        <w:rPr>
+          <w:rFonts w:eastAsiaTheme="minorEastAsia" w:cs="Times"/>
+          <w:i/>
+          <w:noProof w:val="0"/>
+          <w:szCs w:val="24"/>
+          <w:lang w:eastAsia="ja-JP"/>
+        </w:rPr>
+        <w:t>P.</w:t>
+      </w:r>
+      <w:r>
+        <w:rPr>
+          <w:rFonts w:eastAsiaTheme="minorEastAsia" w:cs="Times"/>
+          <w:i/>
+          <w:noProof w:val="0"/>
+          <w:szCs w:val="24"/>
+          <w:lang w:eastAsia="ja-JP"/>
+        </w:rPr>
+        <w:t xml:space="preserve"> menziesii</w:t>
+      </w:r>
+      <w:r>
+        <w:rPr>
+          <w:rFonts w:eastAsiaTheme="minorEastAsia" w:cs="Times"/>
+          <w:i/>
+          <w:noProof w:val="0"/>
+          <w:szCs w:val="24"/>
+          <w:lang w:eastAsia="ja-JP"/>
+        </w:rPr>
         <w:t xml:space="preserve"> </w:t>
       </w:r>
-      <w:proofErr w:type="spellStart"/>
+      <w:r>
+        <w:rPr>
+          <w:rFonts w:eastAsiaTheme="minorEastAsia" w:cs="Times"/>
+          <w:noProof w:val="0"/>
+          <w:szCs w:val="24"/>
+          <w:lang w:eastAsia="ja-JP"/>
+        </w:rPr>
+        <w:t>and</w:t>
+      </w:r>
       <w:r>
         <w:rPr>
           <w:rFonts w:eastAsiaTheme="minorEastAsia" w:cs="Times"/>
@@ -728,19 +778,8 @@
           <w:szCs w:val="24"/>
           <w:lang w:eastAsia="ja-JP"/>
         </w:rPr>
-        <w:t>chrysolepis</w:t>
-      </w:r>
-      <w:proofErr w:type="spellEnd"/>
-      <w:r>
-        <w:rPr>
-          <w:rFonts w:eastAsiaTheme="minorEastAsia" w:cs="Times"/>
-          <w:noProof w:val="0"/>
-          <w:szCs w:val="24"/>
-          <w:lang w:eastAsia="ja-JP"/>
-        </w:rPr>
-        <w:t xml:space="preserve"> and scattered old-growth </w:t>
-      </w:r>
-      <w:proofErr w:type="spellStart"/>
+        <w:t xml:space="preserve"> </w:t>
+      </w:r>
       <w:r>
         <w:rPr>
           <w:rFonts w:eastAsiaTheme="minorEastAsia" w:cs="Times"/>
@@ -749,9 +788,26 @@
           <w:szCs w:val="24"/>
           <w:lang w:eastAsia="ja-JP"/>
         </w:rPr>
-        <w:t>Pseudotsuga</w:t>
-      </w:r>
-      <w:proofErr w:type="spellEnd"/>
+        <w:t>Quercus kelloggii</w:t>
+      </w:r>
+      <w:r>
+        <w:rPr>
+          <w:rFonts w:eastAsiaTheme="minorEastAsia" w:cs="Times"/>
+          <w:noProof w:val="0"/>
+          <w:szCs w:val="24"/>
+          <w:lang w:eastAsia="ja-JP"/>
+        </w:rPr>
+        <w:t xml:space="preserve">. Lower elevation </w:t>
+      </w:r>
+      <w:r>
+        <w:rPr>
+          <w:rFonts w:eastAsiaTheme="minorEastAsia" w:cs="Times"/>
+          <w:noProof w:val="0"/>
+          <w:szCs w:val="24"/>
+          <w:lang w:eastAsia="ja-JP"/>
+        </w:rPr>
+        <w:t xml:space="preserve">associates are </w:t>
+      </w:r>
       <w:r>
         <w:rPr>
           <w:rFonts w:eastAsiaTheme="minorEastAsia" w:cs="Times"/>
@@ -760,7 +816,16 @@
           <w:szCs w:val="24"/>
           <w:lang w:eastAsia="ja-JP"/>
         </w:rPr>
-        <w:t xml:space="preserve"> </w:t>
+        <w:t>Pinus sabiniana</w:t>
+      </w:r>
+      <w:r>
+        <w:rPr>
+          <w:rFonts w:eastAsiaTheme="minorEastAsia" w:cs="Times"/>
+          <w:noProof w:val="0"/>
+          <w:szCs w:val="24"/>
+          <w:lang w:eastAsia="ja-JP"/>
+        </w:rPr>
+        <w:t xml:space="preserve">, </w:t>
       </w:r>
       <w:r>
         <w:rPr>
@@ -770,194 +835,8 @@
           <w:szCs w:val="24"/>
           <w:lang w:eastAsia="ja-JP"/>
         </w:rPr>
-        <w:t>menziesii</w:t>
-      </w:r>
-      <w:r>
-        <w:rPr>
-          <w:rFonts w:eastAsiaTheme="minorEastAsia" w:cs="Times"/>
-          <w:i/>
-          <w:noProof w:val="0"/>
-          <w:szCs w:val="24"/>
-          <w:lang w:eastAsia="ja-JP"/>
-        </w:rPr>
-        <w:t>.</w:t>
-      </w:r>
-      <w:r>
-        <w:rPr>
-          <w:rFonts w:eastAsiaTheme="minorEastAsia" w:cs="Times"/>
-          <w:noProof w:val="0"/>
-          <w:szCs w:val="24"/>
-          <w:lang w:eastAsia="ja-JP"/>
-        </w:rPr>
-        <w:t xml:space="preserve"> Elsewhere, higher elevation dominant associates are </w:t>
-      </w:r>
-      <w:r>
-        <w:rPr>
-          <w:rFonts w:eastAsiaTheme="minorEastAsia" w:cs="Times"/>
-          <w:i/>
-          <w:noProof w:val="0"/>
-          <w:szCs w:val="24"/>
-          <w:lang w:eastAsia="ja-JP"/>
-        </w:rPr>
-        <w:t>P.</w:t>
-      </w:r>
-      <w:r>
-        <w:rPr>
-          <w:rFonts w:eastAsiaTheme="minorEastAsia" w:cs="Times"/>
-          <w:i/>
-          <w:noProof w:val="0"/>
-          <w:szCs w:val="24"/>
-          <w:lang w:eastAsia="ja-JP"/>
-        </w:rPr>
-        <w:t xml:space="preserve"> menziesii</w:t>
-      </w:r>
-      <w:r>
-        <w:rPr>
-          <w:rFonts w:eastAsiaTheme="minorEastAsia" w:cs="Times"/>
-          <w:i/>
-          <w:noProof w:val="0"/>
-          <w:szCs w:val="24"/>
-          <w:lang w:eastAsia="ja-JP"/>
-        </w:rPr>
-        <w:t xml:space="preserve"> </w:t>
-      </w:r>
-      <w:r>
-        <w:rPr>
-          <w:rFonts w:eastAsiaTheme="minorEastAsia" w:cs="Times"/>
-          <w:noProof w:val="0"/>
-          <w:szCs w:val="24"/>
-          <w:lang w:eastAsia="ja-JP"/>
-        </w:rPr>
-        <w:t>and</w:t>
-      </w:r>
-      <w:r>
-        <w:rPr>
-          <w:rFonts w:eastAsiaTheme="minorEastAsia" w:cs="Times"/>
-          <w:i/>
-          <w:noProof w:val="0"/>
-          <w:szCs w:val="24"/>
-          <w:lang w:eastAsia="ja-JP"/>
-        </w:rPr>
-        <w:t xml:space="preserve"> </w:t>
-      </w:r>
-      <w:proofErr w:type="spellStart"/>
-      <w:r>
-        <w:rPr>
-          <w:rFonts w:eastAsiaTheme="minorEastAsia" w:cs="Times"/>
-          <w:i/>
-          <w:noProof w:val="0"/>
-          <w:szCs w:val="24"/>
-          <w:lang w:eastAsia="ja-JP"/>
-        </w:rPr>
-        <w:t>Quercus</w:t>
-      </w:r>
-      <w:proofErr w:type="spellEnd"/>
-      <w:r>
-        <w:rPr>
-          <w:rFonts w:eastAsiaTheme="minorEastAsia" w:cs="Times"/>
-          <w:i/>
-          <w:noProof w:val="0"/>
-          <w:szCs w:val="24"/>
-          <w:lang w:eastAsia="ja-JP"/>
-        </w:rPr>
-        <w:t xml:space="preserve"> </w:t>
-      </w:r>
-      <w:proofErr w:type="spellStart"/>
-      <w:r>
-        <w:rPr>
-          <w:rFonts w:eastAsiaTheme="minorEastAsia" w:cs="Times"/>
-          <w:i/>
-          <w:noProof w:val="0"/>
-          <w:szCs w:val="24"/>
-          <w:lang w:eastAsia="ja-JP"/>
-        </w:rPr>
-        <w:t>kelloggii</w:t>
-      </w:r>
-      <w:proofErr w:type="spellEnd"/>
-      <w:r>
-        <w:rPr>
-          <w:rFonts w:eastAsiaTheme="minorEastAsia" w:cs="Times"/>
-          <w:noProof w:val="0"/>
-          <w:szCs w:val="24"/>
-          <w:lang w:eastAsia="ja-JP"/>
-        </w:rPr>
-        <w:t xml:space="preserve">. Lower elevation </w:t>
-      </w:r>
-      <w:r>
-        <w:rPr>
-          <w:rFonts w:eastAsiaTheme="minorEastAsia" w:cs="Times"/>
-          <w:noProof w:val="0"/>
-          <w:szCs w:val="24"/>
-          <w:lang w:eastAsia="ja-JP"/>
-        </w:rPr>
-        <w:t xml:space="preserve">associates are </w:t>
-      </w:r>
-      <w:proofErr w:type="spellStart"/>
-      <w:r>
-        <w:rPr>
-          <w:rFonts w:eastAsiaTheme="minorEastAsia" w:cs="Times"/>
-          <w:i/>
-          <w:noProof w:val="0"/>
-          <w:szCs w:val="24"/>
-          <w:lang w:eastAsia="ja-JP"/>
-        </w:rPr>
-        <w:t>Pinus</w:t>
-      </w:r>
-      <w:proofErr w:type="spellEnd"/>
-      <w:r>
-        <w:rPr>
-          <w:rFonts w:eastAsiaTheme="minorEastAsia" w:cs="Times"/>
-          <w:i/>
-          <w:noProof w:val="0"/>
-          <w:szCs w:val="24"/>
-          <w:lang w:eastAsia="ja-JP"/>
-        </w:rPr>
-        <w:t xml:space="preserve"> </w:t>
-      </w:r>
-      <w:proofErr w:type="spellStart"/>
-      <w:r>
-        <w:rPr>
-          <w:rFonts w:eastAsiaTheme="minorEastAsia" w:cs="Times"/>
-          <w:i/>
-          <w:noProof w:val="0"/>
-          <w:szCs w:val="24"/>
-          <w:lang w:eastAsia="ja-JP"/>
-        </w:rPr>
-        <w:t>sabiniana</w:t>
-      </w:r>
-      <w:proofErr w:type="spellEnd"/>
-      <w:r>
-        <w:rPr>
-          <w:rFonts w:eastAsiaTheme="minorEastAsia" w:cs="Times"/>
-          <w:noProof w:val="0"/>
-          <w:szCs w:val="24"/>
-          <w:lang w:eastAsia="ja-JP"/>
-        </w:rPr>
-        <w:t xml:space="preserve">, </w:t>
-      </w:r>
-      <w:proofErr w:type="spellStart"/>
-      <w:r>
-        <w:rPr>
-          <w:rFonts w:eastAsiaTheme="minorEastAsia" w:cs="Times"/>
-          <w:i/>
-          <w:noProof w:val="0"/>
-          <w:szCs w:val="24"/>
-          <w:lang w:eastAsia="ja-JP"/>
-        </w:rPr>
-        <w:t>Pinus</w:t>
-      </w:r>
-      <w:proofErr w:type="spellEnd"/>
-      <w:r>
-        <w:rPr>
-          <w:rFonts w:eastAsiaTheme="minorEastAsia" w:cs="Times"/>
-          <w:i/>
-          <w:noProof w:val="0"/>
-          <w:szCs w:val="24"/>
-          <w:lang w:eastAsia="ja-JP"/>
-        </w:rPr>
-        <w:t xml:space="preserve"> </w:t>
-      </w:r>
-      <w:proofErr w:type="spellStart"/>
+        <w:t xml:space="preserve">Pinus </w:t>
+      </w:r>
       <w:r>
         <w:rPr>
           <w:rFonts w:eastAsiaTheme="minorEastAsia" w:cs="Times"/>
@@ -969,7 +848,6 @@
         <w:lastRenderedPageBreak/>
         <w:t>attenuata</w:t>
       </w:r>
-      <w:proofErr w:type="spellEnd"/>
       <w:r>
         <w:rPr>
           <w:rFonts w:eastAsiaTheme="minorEastAsia" w:cs="Times"/>
@@ -979,7 +857,6 @@
         </w:rPr>
         <w:t xml:space="preserve">, </w:t>
       </w:r>
-      <w:proofErr w:type="spellStart"/>
       <w:r>
         <w:rPr>
           <w:rFonts w:eastAsiaTheme="minorEastAsia" w:cs="Times"/>
@@ -988,9 +865,17 @@
           <w:szCs w:val="24"/>
           <w:lang w:eastAsia="ja-JP"/>
         </w:rPr>
-        <w:t>Lithocarpus</w:t>
-      </w:r>
-      <w:proofErr w:type="spellEnd"/>
+        <w:t>Lithocarpus densiflorus</w:t>
+      </w:r>
+      <w:r>
+        <w:rPr>
+          <w:rFonts w:eastAsiaTheme="minorEastAsia" w:cs="Times"/>
+          <w:noProof w:val="0"/>
+          <w:szCs w:val="24"/>
+          <w:lang w:eastAsia="ja-JP"/>
+        </w:rPr>
+        <w:t xml:space="preserve">, </w:t>
+      </w:r>
       <w:r>
         <w:rPr>
           <w:rFonts w:eastAsiaTheme="minorEastAsia" w:cs="Times"/>
@@ -999,9 +884,90 @@
           <w:szCs w:val="24"/>
           <w:lang w:eastAsia="ja-JP"/>
         </w:rPr>
+        <w:t>Arbutus menziesii</w:t>
+      </w:r>
+      <w:r>
+        <w:rPr>
+          <w:rFonts w:eastAsiaTheme="minorEastAsia" w:cs="Times"/>
+          <w:noProof w:val="0"/>
+          <w:szCs w:val="24"/>
+          <w:lang w:eastAsia="ja-JP"/>
+        </w:rPr>
+        <w:t xml:space="preserve">, </w:t>
+      </w:r>
+      <w:r>
+        <w:rPr>
+          <w:rFonts w:eastAsiaTheme="minorEastAsia" w:cs="Times"/>
+          <w:i/>
+          <w:noProof w:val="0"/>
+          <w:szCs w:val="24"/>
+          <w:lang w:eastAsia="ja-JP"/>
+        </w:rPr>
+        <w:t xml:space="preserve">Quercus wislizeni, </w:t>
+      </w:r>
+      <w:r>
+        <w:rPr>
+          <w:rFonts w:eastAsiaTheme="minorEastAsia" w:cs="Times"/>
+          <w:i/>
+          <w:noProof w:val="0"/>
+          <w:szCs w:val="24"/>
+          <w:lang w:eastAsia="ja-JP"/>
+        </w:rPr>
+        <w:t>Chrysolepis chrysophylla</w:t>
+      </w:r>
+      <w:r>
+        <w:rPr>
+          <w:rFonts w:eastAsiaTheme="minorEastAsia" w:cs="Times"/>
+          <w:i/>
+          <w:noProof w:val="0"/>
+          <w:szCs w:val="24"/>
+          <w:lang w:eastAsia="ja-JP"/>
+        </w:rPr>
+        <w:t>,</w:t>
+      </w:r>
+      <w:r>
+        <w:rPr>
+          <w:rFonts w:eastAsiaTheme="minorEastAsia" w:cs="Times"/>
+          <w:noProof w:val="0"/>
+          <w:szCs w:val="24"/>
+          <w:lang w:eastAsia="ja-JP"/>
+        </w:rPr>
+        <w:t xml:space="preserve"> and scrubby </w:t>
+      </w:r>
+      <w:r>
+        <w:rPr>
+          <w:rFonts w:eastAsiaTheme="minorEastAsia" w:cs="Times"/>
+          <w:i/>
+          <w:noProof w:val="0"/>
+          <w:szCs w:val="24"/>
+          <w:lang w:eastAsia="ja-JP"/>
+        </w:rPr>
+        <w:t>Umbellaria californica</w:t>
+      </w:r>
+      <w:r>
+        <w:rPr>
+          <w:rFonts w:eastAsiaTheme="minorEastAsia" w:cs="Times"/>
+          <w:noProof w:val="0"/>
+          <w:szCs w:val="24"/>
+          <w:lang w:eastAsia="ja-JP"/>
+        </w:rPr>
+        <w:t>.</w:t>
+      </w:r>
+      <w:r>
+        <w:rPr>
+          <w:szCs w:val="24"/>
+        </w:rPr>
         <w:t xml:space="preserve"> </w:t>
       </w:r>
-      <w:proofErr w:type="spellStart"/>
+      <w:r>
+        <w:rPr>
+          <w:rFonts w:eastAsiaTheme="minorEastAsia" w:cs="Times"/>
+          <w:noProof w:val="0"/>
+          <w:szCs w:val="24"/>
+          <w:lang w:eastAsia="ja-JP"/>
+        </w:rPr>
+        <w:t xml:space="preserve">These stands tend to have dense, diverse shrub understories with </w:t>
+      </w:r>
       <w:r>
         <w:rPr>
           <w:rFonts w:eastAsiaTheme="minorEastAsia" w:cs="Times"/>
@@ -1010,9 +976,8 @@
           <w:szCs w:val="24"/>
           <w:lang w:eastAsia="ja-JP"/>
         </w:rPr>
-        <w:t>densiflorus</w:t>
-      </w:r>
-      <w:proofErr w:type="spellEnd"/>
+        <w:t>Mahonia aquifolium</w:t>
+      </w:r>
       <w:r>
         <w:rPr>
           <w:rFonts w:eastAsiaTheme="minorEastAsia" w:cs="Times"/>
@@ -1030,7 +995,7 @@
           <w:szCs w:val="24"/>
           <w:lang w:eastAsia="ja-JP"/>
         </w:rPr>
-        <w:t>Arbutus menziesii</w:t>
+        <w:t>Ribes</w:t>
       </w:r>
       <w:r>
         <w:rPr>
@@ -1041,7 +1006,6 @@
         </w:rPr>
         <w:t xml:space="preserve">, </w:t>
       </w:r>
-      <w:proofErr w:type="spellStart"/>
       <w:r>
         <w:rPr>
           <w:rFonts w:eastAsiaTheme="minorEastAsia" w:cs="Times"/>
@@ -1050,9 +1014,17 @@
           <w:szCs w:val="24"/>
           <w:lang w:eastAsia="ja-JP"/>
         </w:rPr>
-        <w:t>Quercus</w:t>
-      </w:r>
-      <w:proofErr w:type="spellEnd"/>
+        <w:t>Rosa gymnocarpa</w:t>
+      </w:r>
+      <w:r>
+        <w:rPr>
+          <w:rFonts w:eastAsiaTheme="minorEastAsia" w:cs="Times"/>
+          <w:noProof w:val="0"/>
+          <w:szCs w:val="24"/>
+          <w:lang w:eastAsia="ja-JP"/>
+        </w:rPr>
+        <w:t xml:space="preserve">, </w:t>
+      </w:r>
       <w:r>
         <w:rPr>
           <w:rFonts w:eastAsiaTheme="minorEastAsia" w:cs="Times"/>
@@ -1061,9 +1033,17 @@
           <w:szCs w:val="24"/>
           <w:lang w:eastAsia="ja-JP"/>
         </w:rPr>
-        <w:t xml:space="preserve"> </w:t>
-      </w:r>
-      <w:proofErr w:type="spellStart"/>
+        <w:t>Symphoricarpos albus</w:t>
+      </w:r>
+      <w:r>
+        <w:rPr>
+          <w:rFonts w:eastAsiaTheme="minorEastAsia" w:cs="Times"/>
+          <w:noProof w:val="0"/>
+          <w:szCs w:val="24"/>
+          <w:lang w:eastAsia="ja-JP"/>
+        </w:rPr>
+        <w:t xml:space="preserve">, </w:t>
+      </w:r>
       <w:r>
         <w:rPr>
           <w:rFonts w:eastAsiaTheme="minorEastAsia" w:cs="Times"/>
@@ -1072,9 +1052,17 @@
           <w:szCs w:val="24"/>
           <w:lang w:eastAsia="ja-JP"/>
         </w:rPr>
-        <w:t>wislizeni</w:t>
-      </w:r>
-      <w:proofErr w:type="spellEnd"/>
+        <w:t>Arctostaphylos</w:t>
+      </w:r>
+      <w:r>
+        <w:rPr>
+          <w:rFonts w:eastAsiaTheme="minorEastAsia" w:cs="Times"/>
+          <w:noProof w:val="0"/>
+          <w:szCs w:val="24"/>
+          <w:lang w:eastAsia="ja-JP"/>
+        </w:rPr>
+        <w:t xml:space="preserve">, </w:t>
+      </w:r>
       <w:r>
         <w:rPr>
           <w:rFonts w:eastAsiaTheme="minorEastAsia" w:cs="Times"/>
@@ -1083,312 +1071,8 @@
           <w:szCs w:val="24"/>
           <w:lang w:eastAsia="ja-JP"/>
         </w:rPr>
-        <w:t xml:space="preserve">, </w:t>
-      </w:r>
-      <w:proofErr w:type="spellStart"/>
-      <w:r>
-        <w:rPr>
-          <w:rFonts w:eastAsiaTheme="minorEastAsia" w:cs="Times"/>
-          <w:i/>
-          <w:noProof w:val="0"/>
-          <w:szCs w:val="24"/>
-          <w:lang w:eastAsia="ja-JP"/>
-        </w:rPr>
-        <w:t>Chrysolepis</w:t>
-      </w:r>
-      <w:proofErr w:type="spellEnd"/>
-      <w:r>
-        <w:rPr>
-          <w:rFonts w:eastAsiaTheme="minorEastAsia" w:cs="Times"/>
-          <w:i/>
-          <w:noProof w:val="0"/>
-          <w:szCs w:val="24"/>
-          <w:lang w:eastAsia="ja-JP"/>
-        </w:rPr>
-        <w:t xml:space="preserve"> </w:t>
-      </w:r>
-      <w:proofErr w:type="spellStart"/>
-      <w:r>
-        <w:rPr>
-          <w:rFonts w:eastAsiaTheme="minorEastAsia" w:cs="Times"/>
-          <w:i/>
-          <w:noProof w:val="0"/>
-          <w:szCs w:val="24"/>
-          <w:lang w:eastAsia="ja-JP"/>
-        </w:rPr>
-        <w:t>chrysophylla</w:t>
-      </w:r>
-      <w:proofErr w:type="spellEnd"/>
-      <w:r>
-        <w:rPr>
-          <w:rFonts w:eastAsiaTheme="minorEastAsia" w:cs="Times"/>
-          <w:i/>
-          <w:noProof w:val="0"/>
-          <w:szCs w:val="24"/>
-          <w:lang w:eastAsia="ja-JP"/>
-        </w:rPr>
-        <w:t>,</w:t>
-      </w:r>
-      <w:r>
-        <w:rPr>
-          <w:rFonts w:eastAsiaTheme="minorEastAsia" w:cs="Times"/>
-          <w:noProof w:val="0"/>
-          <w:szCs w:val="24"/>
-          <w:lang w:eastAsia="ja-JP"/>
-        </w:rPr>
-        <w:t xml:space="preserve"> and scrubby </w:t>
-      </w:r>
-      <w:proofErr w:type="spellStart"/>
-      <w:r>
-        <w:rPr>
-          <w:rFonts w:eastAsiaTheme="minorEastAsia" w:cs="Times"/>
-          <w:i/>
-          <w:noProof w:val="0"/>
-          <w:szCs w:val="24"/>
-          <w:lang w:eastAsia="ja-JP"/>
-        </w:rPr>
-        <w:t>Umbellaria</w:t>
-      </w:r>
-      <w:proofErr w:type="spellEnd"/>
-      <w:r>
-        <w:rPr>
-          <w:rFonts w:eastAsiaTheme="minorEastAsia" w:cs="Times"/>
-          <w:i/>
-          <w:noProof w:val="0"/>
-          <w:szCs w:val="24"/>
-          <w:lang w:eastAsia="ja-JP"/>
-        </w:rPr>
-        <w:t xml:space="preserve"> </w:t>
-      </w:r>
-      <w:proofErr w:type="spellStart"/>
-      <w:r>
-        <w:rPr>
-          <w:rFonts w:eastAsiaTheme="minorEastAsia" w:cs="Times"/>
-          <w:i/>
-          <w:noProof w:val="0"/>
-          <w:szCs w:val="24"/>
-          <w:lang w:eastAsia="ja-JP"/>
-        </w:rPr>
-        <w:t>californica</w:t>
-      </w:r>
-      <w:proofErr w:type="spellEnd"/>
-      <w:r>
-        <w:rPr>
-          <w:rFonts w:eastAsiaTheme="minorEastAsia" w:cs="Times"/>
-          <w:noProof w:val="0"/>
-          <w:szCs w:val="24"/>
-          <w:lang w:eastAsia="ja-JP"/>
-        </w:rPr>
-        <w:t>.</w:t>
-      </w:r>
-      <w:r>
-        <w:rPr>
-          <w:szCs w:val="24"/>
-        </w:rPr>
-        <w:t xml:space="preserve"> </w:t>
-      </w:r>
-      <w:r>
-        <w:rPr>
-          <w:rFonts w:eastAsiaTheme="minorEastAsia" w:cs="Times"/>
-          <w:noProof w:val="0"/>
-          <w:szCs w:val="24"/>
-          <w:lang w:eastAsia="ja-JP"/>
-        </w:rPr>
-        <w:t xml:space="preserve">These stands tend to have dense, diverse shrub understories with </w:t>
-      </w:r>
-      <w:proofErr w:type="spellStart"/>
-      <w:r>
-        <w:rPr>
-          <w:rFonts w:eastAsiaTheme="minorEastAsia" w:cs="Times"/>
-          <w:i/>
-          <w:noProof w:val="0"/>
-          <w:szCs w:val="24"/>
-          <w:lang w:eastAsia="ja-JP"/>
-        </w:rPr>
-        <w:t>Mahonia</w:t>
-      </w:r>
-      <w:proofErr w:type="spellEnd"/>
-      <w:r>
-        <w:rPr>
-          <w:rFonts w:eastAsiaTheme="minorEastAsia" w:cs="Times"/>
-          <w:i/>
-          <w:noProof w:val="0"/>
-          <w:szCs w:val="24"/>
-          <w:lang w:eastAsia="ja-JP"/>
-        </w:rPr>
-        <w:t xml:space="preserve"> </w:t>
-      </w:r>
-      <w:proofErr w:type="spellStart"/>
-      <w:r>
-        <w:rPr>
-          <w:rFonts w:eastAsiaTheme="minorEastAsia" w:cs="Times"/>
-          <w:i/>
-          <w:noProof w:val="0"/>
-          <w:szCs w:val="24"/>
-          <w:lang w:eastAsia="ja-JP"/>
-        </w:rPr>
-        <w:t>aquifolium</w:t>
-      </w:r>
-      <w:proofErr w:type="spellEnd"/>
-      <w:r>
-        <w:rPr>
-          <w:rFonts w:eastAsiaTheme="minorEastAsia" w:cs="Times"/>
-          <w:noProof w:val="0"/>
-          <w:szCs w:val="24"/>
-          <w:lang w:eastAsia="ja-JP"/>
-        </w:rPr>
-        <w:t xml:space="preserve">, </w:t>
-      </w:r>
-      <w:proofErr w:type="spellStart"/>
-      <w:r>
-        <w:rPr>
-          <w:rFonts w:eastAsiaTheme="minorEastAsia" w:cs="Times"/>
-          <w:i/>
-          <w:noProof w:val="0"/>
-          <w:szCs w:val="24"/>
-          <w:lang w:eastAsia="ja-JP"/>
-        </w:rPr>
-        <w:t>Ribes</w:t>
-      </w:r>
-      <w:proofErr w:type="spellEnd"/>
-      <w:r>
-        <w:rPr>
-          <w:rFonts w:eastAsiaTheme="minorEastAsia" w:cs="Times"/>
-          <w:noProof w:val="0"/>
-          <w:szCs w:val="24"/>
-          <w:lang w:eastAsia="ja-JP"/>
-        </w:rPr>
-        <w:t xml:space="preserve">, </w:t>
-      </w:r>
-      <w:r>
-        <w:rPr>
-          <w:rFonts w:eastAsiaTheme="minorEastAsia" w:cs="Times"/>
-          <w:i/>
-          <w:noProof w:val="0"/>
-          <w:szCs w:val="24"/>
-          <w:lang w:eastAsia="ja-JP"/>
-        </w:rPr>
-        <w:t xml:space="preserve">Rosa </w:t>
-      </w:r>
-      <w:proofErr w:type="spellStart"/>
-      <w:r>
-        <w:rPr>
-          <w:rFonts w:eastAsiaTheme="minorEastAsia" w:cs="Times"/>
-          <w:i/>
-          <w:noProof w:val="0"/>
-          <w:szCs w:val="24"/>
-          <w:lang w:eastAsia="ja-JP"/>
-        </w:rPr>
-        <w:t>gymnocarpa</w:t>
-      </w:r>
-      <w:proofErr w:type="spellEnd"/>
-      <w:r>
-        <w:rPr>
-          <w:rFonts w:eastAsiaTheme="minorEastAsia" w:cs="Times"/>
-          <w:noProof w:val="0"/>
-          <w:szCs w:val="24"/>
-          <w:lang w:eastAsia="ja-JP"/>
-        </w:rPr>
-        <w:t xml:space="preserve">, </w:t>
-      </w:r>
-      <w:proofErr w:type="spellStart"/>
-      <w:r>
-        <w:rPr>
-          <w:rFonts w:eastAsiaTheme="minorEastAsia" w:cs="Times"/>
-          <w:i/>
-          <w:noProof w:val="0"/>
-          <w:szCs w:val="24"/>
-          <w:lang w:eastAsia="ja-JP"/>
-        </w:rPr>
-        <w:t>Symphoricarpos</w:t>
-      </w:r>
-      <w:proofErr w:type="spellEnd"/>
-      <w:r>
-        <w:rPr>
-          <w:rFonts w:eastAsiaTheme="minorEastAsia" w:cs="Times"/>
-          <w:i/>
-          <w:noProof w:val="0"/>
-          <w:szCs w:val="24"/>
-          <w:lang w:eastAsia="ja-JP"/>
-        </w:rPr>
-        <w:t xml:space="preserve"> </w:t>
-      </w:r>
-      <w:proofErr w:type="spellStart"/>
-      <w:r>
-        <w:rPr>
-          <w:rFonts w:eastAsiaTheme="minorEastAsia" w:cs="Times"/>
-          <w:i/>
-          <w:noProof w:val="0"/>
-          <w:szCs w:val="24"/>
-          <w:lang w:eastAsia="ja-JP"/>
-        </w:rPr>
-        <w:t>albus</w:t>
-      </w:r>
-      <w:proofErr w:type="spellEnd"/>
-      <w:r>
-        <w:rPr>
-          <w:rFonts w:eastAsiaTheme="minorEastAsia" w:cs="Times"/>
-          <w:noProof w:val="0"/>
-          <w:szCs w:val="24"/>
-          <w:lang w:eastAsia="ja-JP"/>
-        </w:rPr>
-        <w:t xml:space="preserve">, </w:t>
-      </w:r>
-      <w:proofErr w:type="spellStart"/>
-      <w:r>
-        <w:rPr>
-          <w:rFonts w:eastAsiaTheme="minorEastAsia" w:cs="Times"/>
-          <w:i/>
-          <w:noProof w:val="0"/>
-          <w:szCs w:val="24"/>
-          <w:lang w:eastAsia="ja-JP"/>
-        </w:rPr>
-        <w:t>Arctostaphylos</w:t>
-      </w:r>
-      <w:proofErr w:type="spellEnd"/>
-      <w:r>
-        <w:rPr>
-          <w:rFonts w:eastAsiaTheme="minorEastAsia" w:cs="Times"/>
-          <w:noProof w:val="0"/>
-          <w:szCs w:val="24"/>
-          <w:lang w:eastAsia="ja-JP"/>
-        </w:rPr>
-        <w:t xml:space="preserve">, </w:t>
-      </w:r>
-      <w:proofErr w:type="spellStart"/>
-      <w:r>
-        <w:rPr>
-          <w:rFonts w:eastAsiaTheme="minorEastAsia" w:cs="Times"/>
-          <w:i/>
-          <w:noProof w:val="0"/>
-          <w:szCs w:val="24"/>
-          <w:lang w:eastAsia="ja-JP"/>
-        </w:rPr>
-        <w:t>Toxicodendron</w:t>
-      </w:r>
-      <w:proofErr w:type="spellEnd"/>
-      <w:r>
-        <w:rPr>
-          <w:rFonts w:eastAsiaTheme="minorEastAsia" w:cs="Times"/>
-          <w:i/>
-          <w:noProof w:val="0"/>
-          <w:szCs w:val="24"/>
-          <w:lang w:eastAsia="ja-JP"/>
-        </w:rPr>
-        <w:t xml:space="preserve"> </w:t>
-      </w:r>
-      <w:proofErr w:type="spellStart"/>
-      <w:r>
-        <w:rPr>
-          <w:rFonts w:eastAsiaTheme="minorEastAsia" w:cs="Times"/>
-          <w:i/>
-          <w:noProof w:val="0"/>
-          <w:szCs w:val="24"/>
-          <w:lang w:eastAsia="ja-JP"/>
-        </w:rPr>
-        <w:t>diversilobum</w:t>
-      </w:r>
-      <w:proofErr w:type="spellEnd"/>
+        <w:t>Toxicodendron diversilobum</w:t>
+      </w:r>
       <w:r>
         <w:rPr>
           <w:rFonts w:eastAsiaTheme="minorEastAsia" w:cs="Times"/>
@@ -1407,25 +1091,14 @@
         </w:rPr>
         <w:t xml:space="preserve"> (</w:t>
       </w:r>
-      <w:proofErr w:type="spellStart"/>
-      <w:r>
-        <w:rPr>
-          <w:rFonts w:eastAsiaTheme="minorEastAsia" w:cs="Times"/>
-          <w:noProof w:val="0"/>
-          <w:szCs w:val="24"/>
-          <w:lang w:eastAsia="ja-JP"/>
-        </w:rPr>
-        <w:t>LandFire</w:t>
-      </w:r>
-      <w:proofErr w:type="spellEnd"/>
-      <w:r>
-        <w:rPr>
-          <w:rFonts w:eastAsiaTheme="minorEastAsia" w:cs="Times"/>
-          <w:noProof w:val="0"/>
-          <w:szCs w:val="24"/>
-          <w:lang w:eastAsia="ja-JP"/>
-        </w:rPr>
-        <w:t xml:space="preserve"> 2007a, McDonald 1988</w:t>
+      <w:r>
+        <w:rPr>
+          <w:rFonts w:eastAsiaTheme="minorEastAsia" w:cs="Times"/>
+          <w:noProof w:val="0"/>
+          <w:szCs w:val="24"/>
+          <w:lang w:eastAsia="ja-JP"/>
+        </w:rPr>
+        <w:t>LandFire 2007a, McDonald 1988</w:t>
       </w:r>
       <w:r>
         <w:rPr>
@@ -4452,9 +4125,17 @@
           <w:szCs w:val="24"/>
           <w:lang w:eastAsia="ja-JP"/>
         </w:rPr>
-        <w:t xml:space="preserve">M. </w:t>
-      </w:r>
-      <w:proofErr w:type="spellStart"/>
+        <w:t>M. aquifolium</w:t>
+      </w:r>
+      <w:r>
+        <w:rPr>
+          <w:rFonts w:eastAsiaTheme="minorEastAsia" w:cs="Times"/>
+          <w:noProof w:val="0"/>
+          <w:szCs w:val="24"/>
+          <w:lang w:eastAsia="ja-JP"/>
+        </w:rPr>
+        <w:t xml:space="preserve">, </w:t>
+      </w:r>
       <w:r>
         <w:rPr>
           <w:rFonts w:eastAsiaTheme="minorEastAsia" w:cs="Times"/>
@@ -4463,17 +4144,16 @@
           <w:szCs w:val="24"/>
           <w:lang w:eastAsia="ja-JP"/>
         </w:rPr>
-        <w:t>aquifolium</w:t>
-      </w:r>
-      <w:proofErr w:type="spellEnd"/>
-      <w:r>
-        <w:rPr>
-          <w:rFonts w:eastAsiaTheme="minorEastAsia" w:cs="Times"/>
-          <w:noProof w:val="0"/>
-          <w:szCs w:val="24"/>
-          <w:lang w:eastAsia="ja-JP"/>
-        </w:rPr>
-        <w:t xml:space="preserve">, </w:t>
+        <w:t>Gaultheria shallon</w:t>
+      </w:r>
+      <w:r>
+        <w:rPr>
+          <w:rFonts w:eastAsiaTheme="minorEastAsia" w:cs="Times"/>
+          <w:noProof w:val="0"/>
+          <w:szCs w:val="24"/>
+          <w:lang w:eastAsia="ja-JP"/>
+        </w:rPr>
+        <w:t xml:space="preserve">, and </w:t>
       </w:r>
       <w:r>
         <w:rPr>
@@ -4483,9 +4163,8 @@
           <w:szCs w:val="24"/>
           <w:lang w:eastAsia="ja-JP"/>
         </w:rPr>
-        <w:t xml:space="preserve">Gaultheria </w:t>
-      </w:r>
-      <w:proofErr w:type="spellStart"/>
+        <w:t>R</w:t>
+      </w:r>
       <w:r>
         <w:rPr>
           <w:rFonts w:eastAsiaTheme="minorEastAsia" w:cs="Times"/>
@@ -4494,9 +4173,109 @@
           <w:szCs w:val="24"/>
           <w:lang w:eastAsia="ja-JP"/>
         </w:rPr>
-        <w:t>shallon</w:t>
-      </w:r>
-      <w:proofErr w:type="spellEnd"/>
+        <w:t>hododendron</w:t>
+      </w:r>
+      <w:r>
+        <w:rPr>
+          <w:rFonts w:eastAsiaTheme="minorEastAsia" w:cs="Times"/>
+          <w:noProof w:val="0"/>
+          <w:szCs w:val="24"/>
+          <w:lang w:eastAsia="ja-JP"/>
+        </w:rPr>
+        <w:t xml:space="preserve"> may be significant. Shrub gr</w:t>
+      </w:r>
+      <w:r>
+        <w:rPr>
+          <w:rFonts w:eastAsiaTheme="minorEastAsia" w:cs="Times"/>
+          <w:noProof w:val="0"/>
+          <w:szCs w:val="24"/>
+          <w:lang w:eastAsia="ja-JP"/>
+        </w:rPr>
+        <w:t xml:space="preserve">owth from seed banks, e.g. </w:t>
+      </w:r>
+      <w:r>
+        <w:rPr>
+          <w:rFonts w:eastAsiaTheme="minorEastAsia" w:cs="Times"/>
+          <w:i/>
+          <w:noProof w:val="0"/>
+          <w:szCs w:val="24"/>
+          <w:lang w:eastAsia="ja-JP"/>
+        </w:rPr>
+        <w:t>Ceanothus integerrimus</w:t>
+      </w:r>
+      <w:r>
+        <w:rPr>
+          <w:rFonts w:eastAsiaTheme="minorEastAsia" w:cs="Times"/>
+          <w:noProof w:val="0"/>
+          <w:szCs w:val="24"/>
+          <w:lang w:eastAsia="ja-JP"/>
+        </w:rPr>
+        <w:t>, can also be high</w:t>
+      </w:r>
+      <w:r>
+        <w:rPr>
+          <w:rFonts w:eastAsiaTheme="minorEastAsia" w:cs="Times"/>
+          <w:noProof w:val="0"/>
+          <w:szCs w:val="24"/>
+          <w:lang w:eastAsia="ja-JP"/>
+        </w:rPr>
+        <w:t xml:space="preserve"> (</w:t>
+      </w:r>
+      <w:r>
+        <w:rPr>
+          <w:rFonts w:eastAsiaTheme="minorEastAsia" w:cs="Times"/>
+          <w:noProof w:val="0"/>
+          <w:szCs w:val="24"/>
+          <w:lang w:eastAsia="ja-JP"/>
+        </w:rPr>
+        <w:t>LandFire 2007a</w:t>
+      </w:r>
+      <w:r>
+        <w:rPr>
+          <w:rFonts w:eastAsiaTheme="minorEastAsia" w:cs="Times"/>
+          <w:noProof w:val="0"/>
+          <w:szCs w:val="24"/>
+          <w:lang w:eastAsia="ja-JP"/>
+        </w:rPr>
+        <w:t>)</w:t>
+      </w:r>
+      <w:r>
+        <w:rPr>
+          <w:rFonts w:eastAsiaTheme="minorEastAsia" w:cs="Times"/>
+          <w:noProof w:val="0"/>
+          <w:szCs w:val="24"/>
+          <w:lang w:eastAsia="ja-JP"/>
+        </w:rPr>
+        <w:t>.</w:t>
+      </w:r>
+      <w:r>
+        <w:rPr>
+          <w:rFonts w:eastAsiaTheme="minorEastAsia" w:cs="Times"/>
+          <w:noProof w:val="0"/>
+          <w:szCs w:val="24"/>
+          <w:lang w:eastAsia="ja-JP"/>
+        </w:rPr>
+        <w:t xml:space="preserve"> </w:t>
+      </w:r>
+      <w:r>
+        <w:rPr>
+          <w:rFonts w:eastAsiaTheme="minorEastAsia" w:cs="Times"/>
+          <w:noProof w:val="0"/>
+          <w:szCs w:val="24"/>
+          <w:lang w:eastAsia="ja-JP"/>
+        </w:rPr>
+        <w:t xml:space="preserve">On ultramafic sites, grasses like </w:t>
+      </w:r>
+      <w:r>
+        <w:rPr>
+          <w:rFonts w:eastAsiaTheme="minorEastAsia" w:cs="Times"/>
+          <w:i/>
+          <w:noProof w:val="0"/>
+          <w:szCs w:val="24"/>
+          <w:lang w:eastAsia="ja-JP"/>
+        </w:rPr>
+        <w:t>Festuca, Danthonia</w:t>
+      </w:r>
       <w:r>
         <w:rPr>
           <w:rFonts w:eastAsiaTheme="minorEastAsia" w:cs="Times"/>
@@ -4514,7 +4293,16 @@
           <w:szCs w:val="24"/>
           <w:lang w:eastAsia="ja-JP"/>
         </w:rPr>
-        <w:t>R</w:t>
+        <w:t>Acnatherum,</w:t>
+      </w:r>
+      <w:r>
+        <w:rPr>
+          <w:rFonts w:eastAsiaTheme="minorEastAsia" w:cs="Times"/>
+          <w:noProof w:val="0"/>
+          <w:szCs w:val="24"/>
+          <w:lang w:eastAsia="ja-JP"/>
+        </w:rPr>
+        <w:t xml:space="preserve"> or else chaparral shrubs establish alongside scattered </w:t>
       </w:r>
       <w:r>
         <w:rPr>
@@ -4524,267 +4312,25 @@
           <w:szCs w:val="24"/>
           <w:lang w:eastAsia="ja-JP"/>
         </w:rPr>
-        <w:t>hododendron</w:t>
-      </w:r>
-      <w:r>
-        <w:rPr>
-          <w:rFonts w:eastAsiaTheme="minorEastAsia" w:cs="Times"/>
-          <w:noProof w:val="0"/>
-          <w:szCs w:val="24"/>
-          <w:lang w:eastAsia="ja-JP"/>
-        </w:rPr>
-        <w:t xml:space="preserve"> may be significant. Shrub gr</w:t>
-      </w:r>
-      <w:r>
-        <w:rPr>
-          <w:rFonts w:eastAsiaTheme="minorEastAsia" w:cs="Times"/>
-          <w:noProof w:val="0"/>
-          <w:szCs w:val="24"/>
-          <w:lang w:eastAsia="ja-JP"/>
-        </w:rPr>
-        <w:t xml:space="preserve">owth from seed banks, e.g. </w:t>
-      </w:r>
-      <w:proofErr w:type="spellStart"/>
-      <w:r>
-        <w:rPr>
-          <w:rFonts w:eastAsiaTheme="minorEastAsia" w:cs="Times"/>
-          <w:i/>
-          <w:noProof w:val="0"/>
-          <w:szCs w:val="24"/>
-          <w:lang w:eastAsia="ja-JP"/>
-        </w:rPr>
-        <w:t>Ceanothus</w:t>
-      </w:r>
-      <w:proofErr w:type="spellEnd"/>
-      <w:r>
-        <w:rPr>
-          <w:rFonts w:eastAsiaTheme="minorEastAsia" w:cs="Times"/>
-          <w:i/>
+        <w:t>P. jeffrei</w:t>
+      </w:r>
+      <w:r>
+        <w:rPr>
+          <w:rFonts w:eastAsiaTheme="minorEastAsia" w:cs="Times"/>
           <w:noProof w:val="0"/>
           <w:szCs w:val="24"/>
           <w:lang w:eastAsia="ja-JP"/>
         </w:rPr>
         <w:t xml:space="preserve"> </w:t>
       </w:r>
-      <w:proofErr w:type="spellStart"/>
-      <w:r>
-        <w:rPr>
-          <w:rFonts w:eastAsiaTheme="minorEastAsia" w:cs="Times"/>
-          <w:i/>
-          <w:noProof w:val="0"/>
-          <w:szCs w:val="24"/>
-          <w:lang w:eastAsia="ja-JP"/>
-        </w:rPr>
-        <w:t>integerrimus</w:t>
-      </w:r>
-      <w:proofErr w:type="spellEnd"/>
-      <w:r>
-        <w:rPr>
-          <w:rFonts w:eastAsiaTheme="minorEastAsia" w:cs="Times"/>
-          <w:noProof w:val="0"/>
-          <w:szCs w:val="24"/>
-          <w:lang w:eastAsia="ja-JP"/>
-        </w:rPr>
-        <w:t>, can also be high</w:t>
-      </w:r>
-      <w:r>
-        <w:rPr>
-          <w:rFonts w:eastAsiaTheme="minorEastAsia" w:cs="Times"/>
-          <w:noProof w:val="0"/>
-          <w:szCs w:val="24"/>
-          <w:lang w:eastAsia="ja-JP"/>
-        </w:rPr>
-        <w:t xml:space="preserve"> (</w:t>
-      </w:r>
-      <w:proofErr w:type="spellStart"/>
-      <w:r>
-        <w:rPr>
-          <w:rFonts w:eastAsiaTheme="minorEastAsia" w:cs="Times"/>
-          <w:noProof w:val="0"/>
-          <w:szCs w:val="24"/>
-          <w:lang w:eastAsia="ja-JP"/>
-        </w:rPr>
-        <w:t>LandFire</w:t>
-      </w:r>
-      <w:proofErr w:type="spellEnd"/>
-      <w:r>
-        <w:rPr>
-          <w:rFonts w:eastAsiaTheme="minorEastAsia" w:cs="Times"/>
-          <w:noProof w:val="0"/>
-          <w:szCs w:val="24"/>
-          <w:lang w:eastAsia="ja-JP"/>
-        </w:rPr>
-        <w:t xml:space="preserve"> 2007a</w:t>
-      </w:r>
-      <w:r>
-        <w:rPr>
-          <w:rFonts w:eastAsiaTheme="minorEastAsia" w:cs="Times"/>
-          <w:noProof w:val="0"/>
-          <w:szCs w:val="24"/>
-          <w:lang w:eastAsia="ja-JP"/>
-        </w:rPr>
-        <w:t>)</w:t>
-      </w:r>
-      <w:r>
-        <w:rPr>
-          <w:rFonts w:eastAsiaTheme="minorEastAsia" w:cs="Times"/>
-          <w:noProof w:val="0"/>
-          <w:szCs w:val="24"/>
-          <w:lang w:eastAsia="ja-JP"/>
-        </w:rPr>
-        <w:t>.</w:t>
-      </w:r>
-      <w:r>
-        <w:rPr>
-          <w:rFonts w:eastAsiaTheme="minorEastAsia" w:cs="Times"/>
-          <w:noProof w:val="0"/>
-          <w:szCs w:val="24"/>
-          <w:lang w:eastAsia="ja-JP"/>
-        </w:rPr>
-        <w:t xml:space="preserve"> </w:t>
-      </w:r>
-      <w:r>
-        <w:rPr>
-          <w:rFonts w:eastAsiaTheme="minorEastAsia" w:cs="Times"/>
-          <w:noProof w:val="0"/>
-          <w:szCs w:val="24"/>
-          <w:lang w:eastAsia="ja-JP"/>
-        </w:rPr>
-        <w:t xml:space="preserve">On ultramafic sites, grasses like </w:t>
-      </w:r>
-      <w:proofErr w:type="spellStart"/>
-      <w:r>
-        <w:rPr>
-          <w:rFonts w:eastAsiaTheme="minorEastAsia" w:cs="Times"/>
-          <w:i/>
-          <w:noProof w:val="0"/>
-          <w:szCs w:val="24"/>
-          <w:lang w:eastAsia="ja-JP"/>
-        </w:rPr>
-        <w:t>Festuca</w:t>
-      </w:r>
-      <w:proofErr w:type="spellEnd"/>
-      <w:r>
-        <w:rPr>
-          <w:rFonts w:eastAsiaTheme="minorEastAsia" w:cs="Times"/>
-          <w:i/>
-          <w:noProof w:val="0"/>
-          <w:szCs w:val="24"/>
-          <w:lang w:eastAsia="ja-JP"/>
-        </w:rPr>
-        <w:t xml:space="preserve">, </w:t>
-      </w:r>
-      <w:proofErr w:type="spellStart"/>
-      <w:r>
-        <w:rPr>
-          <w:rFonts w:eastAsiaTheme="minorEastAsia" w:cs="Times"/>
-          <w:i/>
-          <w:noProof w:val="0"/>
-          <w:szCs w:val="24"/>
-          <w:lang w:eastAsia="ja-JP"/>
-        </w:rPr>
-        <w:t>Danthonia</w:t>
-      </w:r>
-      <w:proofErr w:type="spellEnd"/>
-      <w:r>
-        <w:rPr>
-          <w:rFonts w:eastAsiaTheme="minorEastAsia" w:cs="Times"/>
-          <w:noProof w:val="0"/>
-          <w:szCs w:val="24"/>
-          <w:lang w:eastAsia="ja-JP"/>
-        </w:rPr>
-        <w:t xml:space="preserve">, and </w:t>
-      </w:r>
-      <w:proofErr w:type="spellStart"/>
-      <w:r>
-        <w:rPr>
-          <w:rFonts w:eastAsiaTheme="minorEastAsia" w:cs="Times"/>
-          <w:i/>
-          <w:noProof w:val="0"/>
-          <w:szCs w:val="24"/>
-          <w:lang w:eastAsia="ja-JP"/>
-        </w:rPr>
-        <w:t>Acnatherum</w:t>
-      </w:r>
-      <w:proofErr w:type="spellEnd"/>
-      <w:r>
-        <w:rPr>
-          <w:rFonts w:eastAsiaTheme="minorEastAsia" w:cs="Times"/>
-          <w:i/>
-          <w:noProof w:val="0"/>
-          <w:szCs w:val="24"/>
-          <w:lang w:eastAsia="ja-JP"/>
-        </w:rPr>
-        <w:t>,</w:t>
-      </w:r>
-      <w:r>
-        <w:rPr>
-          <w:rFonts w:eastAsiaTheme="minorEastAsia" w:cs="Times"/>
-          <w:noProof w:val="0"/>
-          <w:szCs w:val="24"/>
-          <w:lang w:eastAsia="ja-JP"/>
-        </w:rPr>
-        <w:t xml:space="preserve"> or else chaparral shrubs establish alongside scattered </w:t>
-      </w:r>
-      <w:r>
-        <w:rPr>
-          <w:rFonts w:eastAsiaTheme="minorEastAsia" w:cs="Times"/>
-          <w:i/>
-          <w:noProof w:val="0"/>
-          <w:szCs w:val="24"/>
-          <w:lang w:eastAsia="ja-JP"/>
-        </w:rPr>
-        <w:t xml:space="preserve">P. </w:t>
-      </w:r>
-      <w:proofErr w:type="spellStart"/>
-      <w:r>
-        <w:rPr>
-          <w:rFonts w:eastAsiaTheme="minorEastAsia" w:cs="Times"/>
-          <w:i/>
-          <w:noProof w:val="0"/>
-          <w:szCs w:val="24"/>
-          <w:lang w:eastAsia="ja-JP"/>
-        </w:rPr>
-        <w:t>jeffrei</w:t>
-      </w:r>
-      <w:proofErr w:type="spellEnd"/>
-      <w:r>
-        <w:rPr>
-          <w:rFonts w:eastAsiaTheme="minorEastAsia" w:cs="Times"/>
-          <w:noProof w:val="0"/>
-          <w:szCs w:val="24"/>
-          <w:lang w:eastAsia="ja-JP"/>
-        </w:rPr>
-        <w:t xml:space="preserve"> </w:t>
-      </w:r>
-      <w:r>
-        <w:rPr>
-          <w:rFonts w:eastAsiaTheme="minorEastAsia" w:cs="Times"/>
-          <w:noProof w:val="0"/>
-          <w:szCs w:val="24"/>
-          <w:lang w:eastAsia="ja-JP"/>
-        </w:rPr>
-        <w:t>(</w:t>
-      </w:r>
-      <w:proofErr w:type="spellStart"/>
-      <w:r>
-        <w:rPr>
-          <w:rFonts w:eastAsiaTheme="minorEastAsia" w:cs="Times"/>
-          <w:noProof w:val="0"/>
-          <w:szCs w:val="24"/>
-          <w:lang w:eastAsia="ja-JP"/>
-        </w:rPr>
-        <w:t>LandFire</w:t>
-      </w:r>
-      <w:proofErr w:type="spellEnd"/>
-      <w:r>
-        <w:rPr>
-          <w:rFonts w:eastAsiaTheme="minorEastAsia" w:cs="Times"/>
-          <w:noProof w:val="0"/>
-          <w:szCs w:val="24"/>
-          <w:lang w:eastAsia="ja-JP"/>
-        </w:rPr>
-        <w:t xml:space="preserve"> 2007b)</w:t>
+      <w:r>
+        <w:rPr>
+          <w:rFonts w:eastAsiaTheme="minorEastAsia" w:cs="Times"/>
+          <w:noProof w:val="0"/>
+          <w:szCs w:val="24"/>
+          <w:lang w:eastAsia="ja-JP"/>
+        </w:rPr>
+        <w:t>(LandFire 2007b)</w:t>
       </w:r>
       <w:r>
         <w:rPr>
@@ -5186,60 +4732,48 @@
           <w:szCs w:val="24"/>
           <w:lang w:eastAsia="ja-JP"/>
         </w:rPr>
-        <w:t xml:space="preserve"> </w:t>
-      </w:r>
-      <w:proofErr w:type="spellStart"/>
-      <w:r>
-        <w:rPr>
-          <w:rFonts w:eastAsiaTheme="minorEastAsia" w:cs="Times"/>
+        <w:t xml:space="preserve"> chrysolepis</w:t>
+      </w:r>
+      <w:r>
+        <w:t xml:space="preserve"> and </w:t>
+      </w:r>
+      <w:r>
+        <w:rPr>
           <w:i/>
-          <w:noProof w:val="0"/>
-          <w:szCs w:val="24"/>
-          <w:lang w:eastAsia="ja-JP"/>
-        </w:rPr>
-        <w:t>chrysolepis</w:t>
-      </w:r>
-      <w:proofErr w:type="spellEnd"/>
-      <w:r>
-        <w:t xml:space="preserve"> and </w:t>
+        </w:rPr>
+        <w:t>Q. kelloggii</w:t>
+      </w:r>
+      <w:r>
+        <w:t xml:space="preserve">. Conifers such as </w:t>
       </w:r>
       <w:r>
         <w:rPr>
           <w:i/>
         </w:rPr>
-        <w:t>Q. kelloggii</w:t>
-      </w:r>
-      <w:r>
-        <w:t xml:space="preserve">. Conifers such as </w:t>
+        <w:t>P. menziesii</w:t>
+      </w:r>
+      <w:r>
+        <w:t xml:space="preserve"> are present at low densities in emergent status. The shrub understory </w:t>
+      </w:r>
+      <w:r>
+        <w:t>is still a significant presence</w:t>
+      </w:r>
+      <w:r>
+        <w:t xml:space="preserve"> (</w:t>
+      </w:r>
+      <w:r>
+        <w:t>LandFire 2007a</w:t>
+      </w:r>
+      <w:r>
+        <w:t>)</w:t>
+      </w:r>
+      <w:r>
+        <w:t xml:space="preserve">. Ultramafic sites are characterized by open </w:t>
       </w:r>
       <w:r>
         <w:rPr>
           <w:i/>
         </w:rPr>
-        <w:t>P. menziesii</w:t>
-      </w:r>
-      <w:r>
-        <w:t xml:space="preserve"> are present at low densities in emergent status. The shrub understory </w:t>
-      </w:r>
-      <w:r>
-        <w:t>is still a significant presence</w:t>
-      </w:r>
-      <w:r>
-        <w:t xml:space="preserve"> (</w:t>
-      </w:r>
-      <w:r>
-        <w:t>LandFire 2007a</w:t>
-      </w:r>
-      <w:r>
-        <w:t>)</w:t>
-      </w:r>
-      <w:r>
-        <w:t xml:space="preserve">. Ultramafic sites are characterized by open </w:t>
-      </w:r>
-      <w:r>
-        <w:rPr>
-          <w:i/>
-        </w:rPr>
         <w:t>P. jeffreyi</w:t>
       </w:r>
       <w:r>
@@ -5255,27 +4789,7 @@
           <w:szCs w:val="24"/>
           <w:lang w:eastAsia="ja-JP"/>
         </w:rPr>
-        <w:t>(</w:t>
-      </w:r>
-      <w:proofErr w:type="spellStart"/>
-      <w:r>
-        <w:rPr>
-          <w:rFonts w:eastAsiaTheme="minorEastAsia" w:cs="Times"/>
-          <w:noProof w:val="0"/>
-          <w:szCs w:val="24"/>
-          <w:lang w:eastAsia="ja-JP"/>
-        </w:rPr>
-        <w:t>LandFire</w:t>
-      </w:r>
-      <w:proofErr w:type="spellEnd"/>
-      <w:r>
-        <w:rPr>
-          <w:rFonts w:eastAsiaTheme="minorEastAsia" w:cs="Times"/>
-          <w:noProof w:val="0"/>
-          <w:szCs w:val="24"/>
-          <w:lang w:eastAsia="ja-JP"/>
-        </w:rPr>
-        <w:t xml:space="preserve"> 2007b)</w:t>
+        <w:t>(LandFire 2007b)</w:t>
       </w:r>
       <w:r>
         <w:rPr>
@@ -5679,12 +5193,7 @@
         <w:t xml:space="preserve">may occur. </w:t>
       </w:r>
       <w:r>
-        <w:t>Conifers are taller and larger than in MDC and clearly form the upper canopy la</w:t>
-      </w:r>
-      <w:bookmarkStart w:id="7" w:name="_GoBack"/>
-      <w:bookmarkEnd w:id="7"/>
-      <w:r>
-        <w:t>yer here. Shrubs persist in openings but those in shad</w:t>
+        <w:t>Conifers are taller and larger than in MDC and clearly form the upper canopy layer here. Shrubs persist in openings but those in shad</w:t>
       </w:r>
       <w:r>
         <w:t>e are likely to begin senescing (LandFire 2007a</w:t>
@@ -5933,7 +5442,7 @@
         </w:rPr>
         <w:t xml:space="preserve">Condition </w:t>
       </w:r>
-      <w:commentRangeStart w:id="8"/>
+      <w:commentRangeStart w:id="7"/>
       <w:r>
         <w:rPr>
           <w:b/>
@@ -5941,12 +5450,12 @@
         </w:rPr>
         <w:t>Classification</w:t>
       </w:r>
-      <w:commentRangeEnd w:id="8"/>
+      <w:commentRangeEnd w:id="7"/>
       <w:r>
         <w:rPr>
           <w:rStyle w:val="CommentReference"/>
         </w:rPr>
-        <w:commentReference w:id="8"/>
+        <w:commentReference w:id="7"/>
       </w:r>
     </w:p>
     <w:p>
@@ -5979,7 +5488,21 @@
           <w:sz w:val="22"/>
           <w:szCs w:val="24"/>
         </w:rPr>
-        <w:t xml:space="preserve">. Diameter at Breast Height (DBH) and Cover From Above (CFA) values taken from EVeg polygons. DBH categories are: null, 0-0.9”, 1-5.9”, 5-9.9”, 10-19.9”, 20-29.9”, 30”+. CFA categories are </w:t>
+        <w:t>. Diameter at Breast Height (DBH) and Cover From Above (CFA) values taken from EVeg polygons. DBH categories are: null, 0-0.9”, 1-</w:t>
+      </w:r>
+      <w:r>
+        <w:rPr>
+          <w:sz w:val="22"/>
+          <w:szCs w:val="24"/>
+        </w:rPr>
+        <w:t>4</w:t>
+      </w:r>
+      <w:r>
+        <w:rPr>
+          <w:sz w:val="22"/>
+          <w:szCs w:val="24"/>
+        </w:rPr>
+        <w:t xml:space="preserve">.9”, 5-9.9”, 10-19.9”, 20-29.9”, 30”+. CFA categories are </w:t>
       </w:r>
       <w:r>
         <w:rPr>
@@ -6302,8 +5825,10 @@
               <w:rPr>
                 <w:szCs w:val="24"/>
               </w:rPr>
-              <w:t>0</w:t>
+              <w:t>4</w:t>
             </w:r>
+            <w:bookmarkStart w:id="8" w:name="_GoBack"/>
+            <w:bookmarkEnd w:id="8"/>
             <w:r>
               <w:rPr>
                 <w:szCs w:val="24"/>
@@ -7209,7 +6734,7 @@
       </w:r>
     </w:p>
   </w:comment>
-  <w:comment w:id="8" w:author="Maritza Mallek" w:date="2013-05-22T16:04:00Z" w:initials="MM">
+  <w:comment w:id="7" w:author="Maritza Mallek" w:date="2013-05-22T16:04:00Z" w:initials="MM">
     <w:p>
       <w:pPr>
         <w:pStyle w:val="CommentText"/>

</xml_diff>

<commit_message>
Adding new files/folders and updating a couple old ones.
Added files and folders for CMM, LSG, OAK, SAGE

Updates to MHW and SMC descriptions

Think there are some more files to be added.

	new file:   _CMM/CMM Succession Transitions.xlsx
	new file:   _CMM/CMM_Draft_Diagram.pdf
	new file:   _CMM/CMM_Draft_Diagram.svg
	new file:   _CMM/Curlleaf Mountain Mahogany Draft Description.docx
	new file:   _LSG/Black and Low Sagebrush Draft Description.docx
	new file:   _LSG/LSG Succession Transitions.xlsx
	new file:   _LSG/LSG_Draft_Diagram.pdf
	new file:   _LSG/LSG_Draft_Diagram.svg
	modified:   _MHW/Montane Hardwood Draft Description.docx
	new file:   _OAK/BLU Class Transitions.xlsx
	new file:   _OAK/oak woodland notes.docx
	new file:   _SAGE/Big Sagebrush Draft Description.docx
	new file:   _SAGE/SAGE Succession Transitions.xlsx
	new file:   _SAGE/SAGE_Draft_Diagram.pdf
	new file:   _SAGE/SAGE_Draft_Diagram.svg
	new file:   _SMC/Sierran Mixed Conifer Draft Description 052113.km.docx
</commit_message>
<xml_diff>
--- a/_MHW/Montane Hardwood Draft Description.docx
+++ b/_MHW/Montane Hardwood Draft Description.docx
@@ -7095,10 +7095,7 @@
         <w:t>0</w:t>
       </w:r>
       <w:r>
-        <w:t xml:space="preserve">: </w:t>
-      </w:r>
-      <w:r>
-        <w:t>Mediterranean California Mixed Evergreen Forest</w:t>
+        <w:t>: Mediterranean California Mixed Evergreen Forest</w:t>
       </w:r>
       <w:r>
         <w:t>. 2007a. LANDFIRE Project, U.S. Department of Agriculture, Forest Service; U.S. Department of the Interior. &lt;</w:t>
@@ -7143,8 +7140,6 @@
         </w:rPr>
         <w:t>Xeromorphic Serpentine Savanna and Chaparral</w:t>
       </w:r>
-      <w:bookmarkStart w:id="0" w:name="_GoBack"/>
-      <w:bookmarkEnd w:id="0"/>
       <w:r>
         <w:rPr>
           <w:bCs/>
@@ -7177,7 +7172,12 @@
         <w:t>A Guide to Wildlife Habitats of California</w:t>
       </w:r>
       <w:r>
-        <w:t>, edited by Kenneth E. Mayer and William F. Laudenslayer. California Deparment of Fish and Game, 1988. &lt;</w:t>
+        <w:t>, edited by Kenneth E. Mayer and William F. Laudenslay</w:t>
+      </w:r>
+      <w:bookmarkStart w:id="0" w:name="_GoBack"/>
+      <w:bookmarkEnd w:id="0"/>
+      <w:r>
+        <w:t>er. California Deparment of Fish and Game, 1988. &lt;</w:t>
       </w:r>
       <w:r>
         <w:t>http://www.dfg.ca.gov/biogeodata/cwhr/pdfs/</w:t>

</xml_diff>